<commit_message>
Added a map for the warehouse.
</commit_message>
<xml_diff>
--- a/Documents/Story, Scope, and Goals Notes 1.6.docx
+++ b/Documents/Story, Scope, and Goals Notes 1.6.docx
@@ -1,6 +1,6 @@
 
 <file path=word/document.xml><?xml version="1.0" encoding="utf-8"?>
-<w:document xmlns:wpc="http://schemas.microsoft.com/office/word/2010/wordprocessingCanvas" xmlns:mc="http://schemas.openxmlformats.org/markup-compatibility/2006" xmlns:o="urn:schemas-microsoft-com:office:office" xmlns:r="http://schemas.openxmlformats.org/officeDocument/2006/relationships" xmlns:m="http://schemas.openxmlformats.org/officeDocument/2006/math" xmlns:v="urn:schemas-microsoft-com:vml" xmlns:wp14="http://schemas.microsoft.com/office/word/2010/wordprocessingDrawing" xmlns:wp="http://schemas.openxmlformats.org/drawingml/2006/wordprocessingDrawing" xmlns:w10="urn:schemas-microsoft-com:office:word" xmlns:w="http://schemas.openxmlformats.org/wordprocessingml/2006/main" xmlns:w14="http://schemas.microsoft.com/office/word/2010/wordml" xmlns:wpg="http://schemas.microsoft.com/office/word/2010/wordprocessingGroup" xmlns:wpi="http://schemas.microsoft.com/office/word/2010/wordprocessingInk" xmlns:wne="http://schemas.microsoft.com/office/word/2006/wordml" xmlns:wps="http://schemas.microsoft.com/office/word/2010/wordprocessingShape" mc:Ignorable="w14 wp14">
+<w:document xmlns:ve="http://schemas.openxmlformats.org/markup-compatibility/2006" xmlns:o="urn:schemas-microsoft-com:office:office" xmlns:r="http://schemas.openxmlformats.org/officeDocument/2006/relationships" xmlns:m="http://schemas.openxmlformats.org/officeDocument/2006/math" xmlns:v="urn:schemas-microsoft-com:vml" xmlns:wp="http://schemas.openxmlformats.org/drawingml/2006/wordprocessingDrawing" xmlns:w10="urn:schemas-microsoft-com:office:word" xmlns:w="http://schemas.openxmlformats.org/wordprocessingml/2006/main" xmlns:wne="http://schemas.microsoft.com/office/word/2006/wordml">
   <w:body>
     <w:p>
       <w:pPr>
@@ -41,52 +41,31 @@
         </w:numPr>
       </w:pPr>
       <w:r>
-        <w:t xml:space="preserve">Give </w:t>
-      </w:r>
-      <w:proofErr w:type="spellStart"/>
-      <w:r>
-        <w:t>exp</w:t>
-      </w:r>
-      <w:proofErr w:type="spellEnd"/>
-    </w:p>
-    <w:p>
-      <w:pPr>
-        <w:pStyle w:val="ListParagraph"/>
-        <w:numPr>
-          <w:ilvl w:val="2"/>
-          <w:numId w:val="1"/>
-        </w:numPr>
-      </w:pPr>
-      <w:r>
-        <w:t xml:space="preserve">Would like to divide the </w:t>
-      </w:r>
-      <w:proofErr w:type="spellStart"/>
-      <w:r>
-        <w:t>exp</w:t>
-      </w:r>
-      <w:proofErr w:type="spellEnd"/>
-      <w:r>
-        <w:t xml:space="preserve"> based on used units, but don’t have to yet</w:t>
-      </w:r>
-    </w:p>
-    <w:p>
-      <w:pPr>
-        <w:pStyle w:val="ListParagraph"/>
-        <w:numPr>
-          <w:ilvl w:val="2"/>
-          <w:numId w:val="1"/>
-        </w:numPr>
-      </w:pPr>
-      <w:r>
-        <w:t xml:space="preserve">Less </w:t>
-      </w:r>
-      <w:proofErr w:type="spellStart"/>
-      <w:r>
-        <w:t>exp</w:t>
-      </w:r>
-      <w:proofErr w:type="spellEnd"/>
-      <w:r>
-        <w:t xml:space="preserve"> on consecutive mission runs</w:t>
+        <w:t>Give exp</w:t>
+      </w:r>
+    </w:p>
+    <w:p>
+      <w:pPr>
+        <w:pStyle w:val="ListParagraph"/>
+        <w:numPr>
+          <w:ilvl w:val="2"/>
+          <w:numId w:val="1"/>
+        </w:numPr>
+      </w:pPr>
+      <w:r>
+        <w:t>Would like to divide the exp based on used units, but don’t have to yet</w:t>
+      </w:r>
+    </w:p>
+    <w:p>
+      <w:pPr>
+        <w:pStyle w:val="ListParagraph"/>
+        <w:numPr>
+          <w:ilvl w:val="2"/>
+          <w:numId w:val="1"/>
+        </w:numPr>
+      </w:pPr>
+      <w:r>
+        <w:t>Less exp on consecutive mission runs</w:t>
       </w:r>
     </w:p>
     <w:p>
@@ -134,15 +113,7 @@
         </w:numPr>
       </w:pPr>
       <w:r>
-        <w:t xml:space="preserve">When </w:t>
-      </w:r>
-      <w:proofErr w:type="spellStart"/>
-      <w:r>
-        <w:t>exp</w:t>
-      </w:r>
-      <w:proofErr w:type="spellEnd"/>
-      <w:r>
-        <w:t xml:space="preserve"> allows for</w:t>
+        <w:t>When exp allows for</w:t>
       </w:r>
       <w:r>
         <w:t xml:space="preserve"> a level-up after a mission, start in Barracks</w:t>
@@ -328,13 +299,8 @@
         <w:t>,</w:t>
       </w:r>
       <w:r>
-        <w:t xml:space="preserve"> and </w:t>
-      </w:r>
-      <w:proofErr w:type="spellStart"/>
-      <w:r>
-        <w:t>cutscenes</w:t>
-      </w:r>
-      <w:proofErr w:type="spellEnd"/>
+        <w:t xml:space="preserve"> and cutscenes</w:t>
+      </w:r>
     </w:p>
     <w:p>
       <w:pPr>
@@ -348,27 +314,14 @@
         <w:t xml:space="preserve">Completion will </w:t>
       </w:r>
       <w:r>
-        <w:t xml:space="preserve">show the </w:t>
-      </w:r>
-      <w:proofErr w:type="spellStart"/>
-      <w:r>
-        <w:t>exp</w:t>
-      </w:r>
-      <w:proofErr w:type="spellEnd"/>
-      <w:r>
-        <w:t xml:space="preserve">, money, and items obtained, </w:t>
+        <w:t xml:space="preserve">show the exp, money, and items obtained, </w:t>
       </w:r>
       <w:r>
         <w:t>be unique</w:t>
       </w:r>
       <w:r>
-        <w:t xml:space="preserve">, have story significance, and possibly have interactive dialogue and </w:t>
-      </w:r>
-      <w:proofErr w:type="spellStart"/>
-      <w:r>
-        <w:t>cutscenes</w:t>
-      </w:r>
-      <w:proofErr w:type="spellEnd"/>
+        <w:t>, have story significance, and possibly have interactive dialogue and cutscenes</w:t>
+      </w:r>
     </w:p>
     <w:p>
       <w:pPr>
@@ -475,15 +428,7 @@
         </w:numPr>
       </w:pPr>
       <w:r>
-        <w:t xml:space="preserve">Completion is generic and will show the </w:t>
-      </w:r>
-      <w:proofErr w:type="spellStart"/>
-      <w:r>
-        <w:t>exp</w:t>
-      </w:r>
-      <w:proofErr w:type="spellEnd"/>
-      <w:r>
-        <w:t xml:space="preserve"> and money obtained</w:t>
+        <w:t>Completion is generic and will show the exp and money obtained</w:t>
       </w:r>
     </w:p>
     <w:p>
@@ -563,6 +508,313 @@
       <w:r>
         <w:t>Random encounters will refresh each day</w:t>
       </w:r>
+    </w:p>
+    <w:p>
+      <w:pPr>
+        <w:pStyle w:val="NoSpacing"/>
+      </w:pPr>
+      <w:r>
+        <w:t>Intro Cut-scenes:</w:t>
+      </w:r>
+    </w:p>
+    <w:p>
+      <w:pPr>
+        <w:pStyle w:val="NoSpacing"/>
+        <w:rPr>
+          <w:u w:val="single"/>
+        </w:rPr>
+      </w:pPr>
+      <w:r>
+        <w:tab/>
+      </w:r>
+      <w:r>
+        <w:rPr>
+          <w:u w:val="single"/>
+        </w:rPr>
+        <w:t>Berrind - Fallen Noble</w:t>
+      </w:r>
+    </w:p>
+    <w:p>
+      <w:pPr>
+        <w:pStyle w:val="NoSpacing"/>
+      </w:pPr>
+      <w:r>
+        <w:tab/>
+      </w:r>
+      <w:r>
+        <w:t xml:space="preserve">Bel Nix: a bastion of production and wealth in an endless sea of ash.  Your home rests on the fourth tier of the city, right above the common-folk and below the aristocrats.  </w:t>
+      </w:r>
+      <w:r>
+        <w:t>Between the powerful factories and growing corporations, you have carved your name into this tier for generations to come.  However, this fame comes with a price.  You are soon suspect to scandals and allegations.</w:t>
+      </w:r>
+      <w:r>
+        <w:t xml:space="preserve">  As the rumors thrive, you soon </w:t>
+      </w:r>
+      <w:r>
+        <w:t xml:space="preserve">hear word of trials against you.  Before you know it, your house is raided and you are taken into custody.  In a trail in front of your own peers, you are sentenced to a judgment worse than death; deportation.  You are sent to the 6th tier, but this city cannot keep you down.  </w:t>
+      </w:r>
+    </w:p>
+    <w:p>
+      <w:pPr>
+        <w:pStyle w:val="NoSpacing"/>
+        <w:rPr>
+          <w:u w:val="single"/>
+        </w:rPr>
+      </w:pPr>
+      <w:r>
+        <w:tab/>
+      </w:r>
+      <w:r>
+        <w:rPr>
+          <w:u w:val="single"/>
+        </w:rPr>
+        <w:t>Berrind - White Gem</w:t>
+      </w:r>
+    </w:p>
+    <w:p>
+      <w:pPr>
+        <w:pStyle w:val="NoSpacing"/>
+      </w:pPr>
+    </w:p>
+    <w:p>
+      <w:pPr>
+        <w:pStyle w:val="NoSpacing"/>
+      </w:pPr>
+      <w:r>
+        <w:tab/>
+        <w:t>Ashpian - Commoner:</w:t>
+      </w:r>
+      <w:r>
+        <w:t xml:space="preserve"> </w:t>
+      </w:r>
+    </w:p>
+    <w:p>
+      <w:pPr>
+        <w:pStyle w:val="NoSpacing"/>
+      </w:pPr>
+      <w:r>
+        <w:tab/>
+        <w:t>Ashpian - Immigrant:</w:t>
+      </w:r>
+      <w:r>
+        <w:t xml:space="preserve"> </w:t>
+      </w:r>
+    </w:p>
+    <w:p>
+      <w:pPr>
+        <w:pStyle w:val="NoSpacing"/>
+      </w:pPr>
+    </w:p>
+    <w:p>
+      <w:pPr>
+        <w:pStyle w:val="NoSpacing"/>
+      </w:pPr>
+      <w:r>
+        <w:tab/>
+        <w:t>Rorrul - Servant:</w:t>
+      </w:r>
+      <w:r>
+        <w:t xml:space="preserve"> </w:t>
+      </w:r>
+    </w:p>
+    <w:p>
+      <w:pPr>
+        <w:pStyle w:val="NoSpacing"/>
+      </w:pPr>
+      <w:r>
+        <w:tab/>
+        <w:t>Rorrul - Unknown:</w:t>
+      </w:r>
+      <w:r>
+        <w:t xml:space="preserve"> </w:t>
+      </w:r>
+    </w:p>
+    <w:p>
+      <w:pPr>
+        <w:pStyle w:val="NoSpacing"/>
+      </w:pPr>
+    </w:p>
+    <w:p>
+      <w:pPr>
+        <w:pStyle w:val="NoSpacing"/>
+      </w:pPr>
+      <w:r>
+        <w:t>0th Mission - The Ropes</w:t>
+      </w:r>
+    </w:p>
+    <w:p>
+      <w:pPr>
+        <w:pStyle w:val="NoSpacing"/>
+      </w:pPr>
+      <w:r>
+        <w:tab/>
+        <w:t>Map/Scene: The Back Alley</w:t>
+      </w:r>
+    </w:p>
+    <w:p>
+      <w:pPr>
+        <w:pStyle w:val="NoSpacing"/>
+      </w:pPr>
+      <w:r>
+        <w:t>Objective:</w:t>
+      </w:r>
+      <w:r>
+        <w:t xml:space="preserve"> </w:t>
+      </w:r>
+      <w:r>
+        <w:t>Keep the Package Safe</w:t>
+      </w:r>
+    </w:p>
+    <w:p>
+      <w:pPr>
+        <w:pStyle w:val="NoSpacing"/>
+      </w:pPr>
+      <w:r>
+        <w:t xml:space="preserve">Debrief: Sounds like the boss wants us to show you the ropes; y'know, get you well adjusted to your life in the Rat Gang.  We've got a </w:t>
+      </w:r>
+      <w:r>
+        <w:t>member stationed inside the</w:t>
+      </w:r>
+      <w:r>
+        <w:t xml:space="preserve"> James Noone </w:t>
+      </w:r>
+      <w:r>
+        <w:t>Bar</w:t>
+      </w:r>
+      <w:r>
+        <w:t>; her name's Chip.  She</w:t>
+      </w:r>
+      <w:r>
+        <w:t>'s almost done with her shift and she request</w:t>
+      </w:r>
+      <w:r>
+        <w:t>ed an escort</w:t>
+      </w:r>
+      <w:r>
+        <w:t xml:space="preserve">.  That's where you come in.  You'll wait for her outside the bar and help her home.  </w:t>
+      </w:r>
+      <w:r>
+        <w:t xml:space="preserve">The Bel Nix Six are pretty rampant in the area, so be careful.  </w:t>
+      </w:r>
+      <w:r>
+        <w:t>Got it?</w:t>
+      </w:r>
+    </w:p>
+    <w:p>
+      <w:pPr>
+        <w:pStyle w:val="NoSpacing"/>
+      </w:pPr>
+      <w:r>
+        <w:t>Rewards:</w:t>
+      </w:r>
+      <w:r>
+        <w:t xml:space="preserve"> 50 </w:t>
+      </w:r>
+      <w:r>
+        <w:t>exp, 1</w:t>
+      </w:r>
+      <w:r>
+        <w:t>0 copper</w:t>
+      </w:r>
+      <w:r>
+        <w:t>.</w:t>
+      </w:r>
+    </w:p>
+    <w:p>
+      <w:pPr>
+        <w:pStyle w:val="NoSpacing"/>
+      </w:pPr>
+    </w:p>
+    <w:p>
+      <w:pPr>
+        <w:pStyle w:val="NoSpacing"/>
+      </w:pPr>
+      <w:r>
+        <w:t xml:space="preserve">1st Mission - </w:t>
+      </w:r>
+      <w:r>
+        <w:t>The Warehouse</w:t>
+      </w:r>
+    </w:p>
+    <w:p>
+      <w:pPr>
+        <w:pStyle w:val="NoSpacing"/>
+      </w:pPr>
+      <w:r>
+        <w:tab/>
+        <w:t>Map/Scene: The Warehouse</w:t>
+      </w:r>
+    </w:p>
+    <w:p>
+      <w:pPr>
+        <w:pStyle w:val="NoSpacing"/>
+      </w:pPr>
+      <w:r>
+        <w:t xml:space="preserve">Objective:  Steal supplies from the </w:t>
+      </w:r>
+      <w:r>
+        <w:t xml:space="preserve">Bel Nix </w:t>
+      </w:r>
+      <w:r>
+        <w:t>Six Warehouse.</w:t>
+      </w:r>
+    </w:p>
+    <w:p>
+      <w:pPr>
+        <w:pStyle w:val="NoSpacing"/>
+      </w:pPr>
+      <w:r>
+        <w:t>Secondary Objective: Defeat all hostiles.</w:t>
+      </w:r>
+    </w:p>
+    <w:p>
+      <w:pPr>
+        <w:pStyle w:val="NoSpacing"/>
+      </w:pPr>
+      <w:r>
+        <w:t xml:space="preserve">Debrief: </w:t>
+      </w:r>
+      <w:r>
+        <w:t xml:space="preserve">This one's </w:t>
+      </w:r>
+      <w:r>
+        <w:t>going to be</w:t>
+      </w:r>
+      <w:r>
+        <w:t xml:space="preserve"> dangerous.  If you haven't recruited anyone to your squad, I'd recommend you do that now.</w:t>
+      </w:r>
+      <w:r>
+        <w:t xml:space="preserve">  We've heard that the Six are holing up weaponry and armor in a warehouse nearby and that does not bode well for us.  We want you to storm the warehouse and take as much as possible.  If you can clear out the warehouse, even better.  Most of the time, the important supplies are kept in the back; here.  </w:t>
+      </w:r>
+      <w:r>
+        <w:t xml:space="preserve">*Points to the back room*  </w:t>
+      </w:r>
+      <w:r>
+        <w:t xml:space="preserve">As you can see, the warehouse is fairly small, but they've fortified </w:t>
+      </w:r>
+      <w:r>
+        <w:t xml:space="preserve">the back entrance, so you'll need to enter from </w:t>
+      </w:r>
+      <w:r>
+        <w:lastRenderedPageBreak/>
+        <w:t>here. *Points to the entrance*  They're not going to be ready for you, but they'll sure as hell be angry once you show up.  Get ready for a fight.</w:t>
+      </w:r>
+    </w:p>
+    <w:p>
+      <w:pPr>
+        <w:pStyle w:val="NoSpacing"/>
+      </w:pPr>
+      <w:r>
+        <w:t>Rewards:</w:t>
+      </w:r>
+      <w:r>
+        <w:t xml:space="preserve"> 50 exp, 20 copper, a choice of a long-sword, axe, or a club, and a padded chest armor piece.</w:t>
+      </w:r>
+    </w:p>
+    <w:p>
+      <w:pPr>
+        <w:pStyle w:val="NoSpacing"/>
+      </w:pPr>
     </w:p>
     <w:p>
       <w:r>
@@ -709,13 +961,8 @@
           <w:numId w:val="1"/>
         </w:numPr>
       </w:pPr>
-      <w:proofErr w:type="spellStart"/>
-      <w:r>
-        <w:t>Cutscene</w:t>
-      </w:r>
-      <w:proofErr w:type="spellEnd"/>
-      <w:r>
-        <w:t xml:space="preserve"> of player taking boxes of weapons and leaving</w:t>
+      <w:r>
+        <w:t>Cutscene of player taking boxes of weapons and leaving</w:t>
       </w:r>
     </w:p>
     <w:p>
@@ -1000,15 +1247,7 @@
         </w:numPr>
       </w:pPr>
       <w:r>
-        <w:t xml:space="preserve">“Our boss is </w:t>
-      </w:r>
-      <w:proofErr w:type="spellStart"/>
-      <w:r>
-        <w:t>gonna</w:t>
-      </w:r>
-      <w:proofErr w:type="spellEnd"/>
-      <w:r>
-        <w:t xml:space="preserve"> have your head! </w:t>
+        <w:t xml:space="preserve">“Our boss is gonna have your head! </w:t>
       </w:r>
       <w:r>
         <w:t>You won’t stand a chance.”</w:t>
@@ -1035,31 +1274,31 @@
         </w:numPr>
       </w:pPr>
       <w:r>
+        <w:t>Boss is super decked out in armor with a massive weapon</w:t>
+      </w:r>
+    </w:p>
+    <w:p>
+      <w:pPr>
+        <w:pStyle w:val="ListParagraph"/>
+        <w:numPr>
+          <w:ilvl w:val="2"/>
+          <w:numId w:val="1"/>
+        </w:numPr>
+      </w:pPr>
+      <w:r>
+        <w:t>Other guys are also noticeably beefy</w:t>
+      </w:r>
+    </w:p>
+    <w:p>
+      <w:pPr>
+        <w:pStyle w:val="ListParagraph"/>
+        <w:numPr>
+          <w:ilvl w:val="2"/>
+          <w:numId w:val="1"/>
+        </w:numPr>
+      </w:pPr>
+      <w:r>
         <w:lastRenderedPageBreak/>
-        <w:t>Boss is super decked out in armor with a massive weapon</w:t>
-      </w:r>
-    </w:p>
-    <w:p>
-      <w:pPr>
-        <w:pStyle w:val="ListParagraph"/>
-        <w:numPr>
-          <w:ilvl w:val="2"/>
-          <w:numId w:val="1"/>
-        </w:numPr>
-      </w:pPr>
-      <w:r>
-        <w:t>Other guys are also noticeably beefy</w:t>
-      </w:r>
-    </w:p>
-    <w:p>
-      <w:pPr>
-        <w:pStyle w:val="ListParagraph"/>
-        <w:numPr>
-          <w:ilvl w:val="2"/>
-          <w:numId w:val="1"/>
-        </w:numPr>
-      </w:pPr>
-      <w:r>
         <w:t>“What did you do to my MEN!? I’m going to enjoy making you bleed!”</w:t>
       </w:r>
     </w:p>
@@ -1510,7 +1749,6 @@
         </w:numPr>
       </w:pPr>
       <w:r>
-        <w:lastRenderedPageBreak/>
         <w:t>“Who is out there that could kill those that bring death?”</w:t>
       </w:r>
     </w:p>
@@ -1544,6 +1782,7 @@
         </w:numPr>
       </w:pPr>
       <w:r>
+        <w:lastRenderedPageBreak/>
         <w:t xml:space="preserve">Purpose: Introduce the </w:t>
       </w:r>
       <w:r>
@@ -1574,13 +1813,8 @@
         </w:numPr>
       </w:pPr>
       <w:r>
-        <w:t xml:space="preserve">Female </w:t>
-      </w:r>
-      <w:proofErr w:type="spellStart"/>
-      <w:r>
-        <w:t>Berrind</w:t>
-      </w:r>
-      <w:proofErr w:type="spellEnd"/>
+        <w:t>Female Berrind</w:t>
+      </w:r>
     </w:p>
     <w:p>
       <w:pPr>
@@ -1701,7 +1935,7 @@
 </file>
 
 <file path=word/numbering.xml><?xml version="1.0" encoding="utf-8"?>
-<w:numbering xmlns:wpc="http://schemas.microsoft.com/office/word/2010/wordprocessingCanvas" xmlns:mc="http://schemas.openxmlformats.org/markup-compatibility/2006" xmlns:o="urn:schemas-microsoft-com:office:office" xmlns:r="http://schemas.openxmlformats.org/officeDocument/2006/relationships" xmlns:m="http://schemas.openxmlformats.org/officeDocument/2006/math" xmlns:v="urn:schemas-microsoft-com:vml" xmlns:wp14="http://schemas.microsoft.com/office/word/2010/wordprocessingDrawing" xmlns:wp="http://schemas.openxmlformats.org/drawingml/2006/wordprocessingDrawing" xmlns:w10="urn:schemas-microsoft-com:office:word" xmlns:w="http://schemas.openxmlformats.org/wordprocessingml/2006/main" xmlns:w14="http://schemas.microsoft.com/office/word/2010/wordml" xmlns:wpg="http://schemas.microsoft.com/office/word/2010/wordprocessingGroup" xmlns:wpi="http://schemas.microsoft.com/office/word/2010/wordprocessingInk" xmlns:wne="http://schemas.microsoft.com/office/word/2006/wordml" xmlns:wps="http://schemas.microsoft.com/office/word/2010/wordprocessingShape" mc:Ignorable="w14 wp14">
+<w:numbering xmlns:ve="http://schemas.openxmlformats.org/markup-compatibility/2006" xmlns:o="urn:schemas-microsoft-com:office:office" xmlns:r="http://schemas.openxmlformats.org/officeDocument/2006/relationships" xmlns:m="http://schemas.openxmlformats.org/officeDocument/2006/math" xmlns:v="urn:schemas-microsoft-com:vml" xmlns:wp="http://schemas.openxmlformats.org/drawingml/2006/wordprocessingDrawing" xmlns:w10="urn:schemas-microsoft-com:office:word" xmlns:w="http://schemas.openxmlformats.org/wordprocessingml/2006/main" xmlns:wne="http://schemas.microsoft.com/office/word/2006/wordml">
   <w:abstractNum w:abstractNumId="0">
     <w:nsid w:val="76224795"/>
     <w:multiLevelType w:val="hybridMultilevel"/>
@@ -1822,7 +2056,7 @@
 </file>
 
 <file path=word/styles.xml><?xml version="1.0" encoding="utf-8"?>
-<w:styles xmlns:mc="http://schemas.openxmlformats.org/markup-compatibility/2006" xmlns:r="http://schemas.openxmlformats.org/officeDocument/2006/relationships" xmlns:w="http://schemas.openxmlformats.org/wordprocessingml/2006/main" xmlns:w14="http://schemas.microsoft.com/office/word/2010/wordml" mc:Ignorable="w14">
+<w:styles xmlns:r="http://schemas.openxmlformats.org/officeDocument/2006/relationships" xmlns:w="http://schemas.openxmlformats.org/wordprocessingml/2006/main">
   <w:docDefaults>
     <w:rPrDefault>
       <w:rPr>
@@ -1980,6 +2214,7 @@
   <w:style w:type="paragraph" w:default="1" w:styleId="Normal">
     <w:name w:val="Normal"/>
     <w:qFormat/>
+    <w:rsid w:val="001B60C9"/>
   </w:style>
   <w:style w:type="character" w:default="1" w:styleId="DefaultParagraphFont">
     <w:name w:val="Default Paragraph Font"/>
@@ -1992,6 +2227,7 @@
     <w:uiPriority w:val="99"/>
     <w:semiHidden/>
     <w:unhideWhenUsed/>
+    <w:qFormat/>
     <w:tblPr>
       <w:tblInd w:w="0" w:type="dxa"/>
       <w:tblCellMar>
@@ -2017,6 +2253,15 @@
     <w:pPr>
       <w:ind w:left="720"/>
       <w:contextualSpacing/>
+    </w:pPr>
+  </w:style>
+  <w:style w:type="paragraph" w:styleId="NoSpacing">
+    <w:name w:val="No Spacing"/>
+    <w:uiPriority w:val="1"/>
+    <w:qFormat/>
+    <w:rsid w:val="00A64EF5"/>
+    <w:pPr>
+      <w:spacing w:after="0"/>
     </w:pPr>
   </w:style>
 </w:styles>

</xml_diff>

<commit_message>
Shifted start points to the proper location.
</commit_message>
<xml_diff>
--- a/Documents/Story, Scope, and Goals Notes 1.6.docx
+++ b/Documents/Story, Scope, and Goals Notes 1.6.docx
@@ -299,8 +299,13 @@
         <w:t>,</w:t>
       </w:r>
       <w:r>
-        <w:t xml:space="preserve"> and cutscenes</w:t>
-      </w:r>
+        <w:t xml:space="preserve"> and </w:t>
+      </w:r>
+      <w:proofErr w:type="spellStart"/>
+      <w:r>
+        <w:t>cutscenes</w:t>
+      </w:r>
+      <w:proofErr w:type="spellEnd"/>
     </w:p>
     <w:p>
       <w:pPr>
@@ -320,8 +325,13 @@
         <w:t>be unique</w:t>
       </w:r>
       <w:r>
-        <w:t>, have story significance, and possibly have interactive dialogue and cutscenes</w:t>
-      </w:r>
+        <w:t xml:space="preserve">, have story significance, and possibly have interactive dialogue and </w:t>
+      </w:r>
+      <w:proofErr w:type="spellStart"/>
+      <w:r>
+        <w:t>cutscenes</w:t>
+      </w:r>
+      <w:proofErr w:type="spellEnd"/>
     </w:p>
     <w:p>
       <w:pPr>
@@ -548,10 +558,16 @@
         <w:t>Between the powerful factories and growing corporations, you have carved your name into this tier for generations to come.  However, this fame comes with a price.  You are soon suspect to scandals and allegations.</w:t>
       </w:r>
       <w:r>
-        <w:t xml:space="preserve">  As the rumors thrive, you soon </w:t>
+        <w:t xml:space="preserve">  As the rumors thrive, you </w:t>
       </w:r>
       <w:r>
         <w:t xml:space="preserve">hear word of trials against you.  Before you know it, your house is raided and you are taken into custody.  In a trail in front of your own peers, you are sentenced to a judgment worse than death; deportation.  You are sent to the 6th tier, but this city cannot keep you down.  </w:t>
+      </w:r>
+      <w:r>
+        <w:t>Since your descent, you have taken to making allies the way you always have.  The Rat Gang, one of the local gangs vying for power over the 6th tier, has taken notice of your actions and has invited you in.</w:t>
+      </w:r>
+      <w:r>
+        <w:t xml:space="preserve">  This open door is the exact type of opportunity you have always thrived on...</w:t>
       </w:r>
     </w:p>
     <w:p>
@@ -575,35 +591,103 @@
       <w:pPr>
         <w:pStyle w:val="NoSpacing"/>
       </w:pPr>
-    </w:p>
-    <w:p>
-      <w:pPr>
-        <w:pStyle w:val="NoSpacing"/>
-      </w:pPr>
       <w:r>
         <w:tab/>
-        <w:t>Ashpian - Commoner:</w:t>
-      </w:r>
-      <w:r>
-        <w:t xml:space="preserve"> </w:t>
-      </w:r>
-    </w:p>
-    <w:p>
-      <w:pPr>
-        <w:pStyle w:val="NoSpacing"/>
+        <w:t xml:space="preserve">Bel Nix: a hellhole full of criminals and corruption.  You were not as fortunate as the other Berrinds above.  You were born into the lowest tier of the city, the 6th tier.  Your race has served as a public enemy to the Ashpians and Rorruls of your tier and it has never helped you make alliances.  Be it through wits or strength, you've kept yourself alive through all of your hardships.  </w:t>
+      </w:r>
+      <w:r>
+        <w:t>While your race has always kept you at arms distance from your allies, you've always</w:t>
+      </w:r>
+      <w:r>
+        <w:t xml:space="preserve"> found a way to work</w:t>
+      </w:r>
+      <w:r>
+        <w:t xml:space="preserve"> well with others.  </w:t>
+      </w:r>
+      <w:r>
+        <w:t>You've recently been gaining the esteem of the Rat Gang, one of the local gangs vy</w:t>
+      </w:r>
+      <w:r>
+        <w:t>ing for power over the 6th tier, and have been invited in.  For the first time in your life, you're not just on the run and surviving off of scraps.</w:t>
+      </w:r>
+      <w:r>
+        <w:t xml:space="preserve">  Now you have power...</w:t>
+      </w:r>
+    </w:p>
+    <w:p>
+      <w:pPr>
+        <w:pStyle w:val="NoSpacing"/>
+      </w:pPr>
+    </w:p>
+    <w:p>
+      <w:pPr>
+        <w:pStyle w:val="NoSpacing"/>
+        <w:rPr>
+          <w:u w:val="single"/>
+        </w:rPr>
       </w:pPr>
       <w:r>
         <w:tab/>
-        <w:t>Ashpian - Immigrant:</w:t>
-      </w:r>
-      <w:r>
-        <w:t xml:space="preserve"> </w:t>
-      </w:r>
-    </w:p>
-    <w:p>
-      <w:pPr>
-        <w:pStyle w:val="NoSpacing"/>
-      </w:pPr>
+      </w:r>
+      <w:r>
+        <w:rPr>
+          <w:u w:val="single"/>
+        </w:rPr>
+        <w:t>Ashpian - Commoner</w:t>
+      </w:r>
+    </w:p>
+    <w:p>
+      <w:pPr>
+        <w:pStyle w:val="NoSpacing"/>
+      </w:pPr>
+      <w:r>
+        <w:tab/>
+        <w:t xml:space="preserve">Bel Nix: a home for </w:t>
+      </w:r>
+    </w:p>
+    <w:p>
+      <w:pPr>
+        <w:pStyle w:val="NoSpacing"/>
+        <w:rPr>
+          <w:u w:val="single"/>
+        </w:rPr>
+      </w:pPr>
+      <w:r>
+        <w:tab/>
+      </w:r>
+      <w:r>
+        <w:rPr>
+          <w:u w:val="single"/>
+        </w:rPr>
+        <w:t>Ashpian - Immigrant</w:t>
+      </w:r>
+    </w:p>
+    <w:p>
+      <w:pPr>
+        <w:pStyle w:val="NoSpacing"/>
+      </w:pPr>
+      <w:r>
+        <w:tab/>
+        <w:t xml:space="preserve">Bel Nix: </w:t>
+      </w:r>
+      <w:r>
+        <w:t xml:space="preserve">a mythical city of fortune and hope in an endless sea of ash.  You have forged your way through the endless deserts in search of this fabled place.  Your tribe was taken by the beasts and horrid climate of these wastes and you are the last of your people.  </w:t>
+      </w:r>
+      <w:r>
+        <w:t xml:space="preserve">As you crest over the next sand dune, you are met with a the towering &lt;&gt;&lt;&gt;.  You make your way to the front gates, but the guards apprehend you without word.  They </w:t>
+      </w:r>
+      <w:r>
+        <w:t xml:space="preserve">take you inside the city and </w:t>
+      </w:r>
+      <w:r>
+        <w:t>throw you into the back of a strange contraption</w:t>
+      </w:r>
+      <w:r>
+        <w:t>.  You get glimpses of streets and buildings through bars, but the scenes change too fast.</w:t>
+      </w:r>
+      <w:r>
+        <w:t xml:space="preserve">  Soon you are </w:t>
+      </w:r>
     </w:p>
     <w:p>
       <w:pPr>
@@ -639,7 +723,10 @@
         <w:pStyle w:val="NoSpacing"/>
       </w:pPr>
       <w:r>
-        <w:t>0th Mission - The Ropes</w:t>
+        <w:t xml:space="preserve">0th Mission - </w:t>
+      </w:r>
+      <w:r>
+        <w:t>Part of the Gang</w:t>
       </w:r>
     </w:p>
     <w:p>
@@ -670,13 +757,30 @@
         <w:pStyle w:val="NoSpacing"/>
       </w:pPr>
       <w:r>
-        <w:t xml:space="preserve">Debrief: Sounds like the boss wants us to show you the ropes; y'know, get you well adjusted to your life in the Rat Gang.  We've got a </w:t>
+        <w:lastRenderedPageBreak/>
+        <w:t xml:space="preserve">Debrief: Sounds like the boss wants us to show you the ropes; </w:t>
+      </w:r>
+      <w:proofErr w:type="spellStart"/>
+      <w:r>
+        <w:t>y'know</w:t>
+      </w:r>
+      <w:proofErr w:type="spellEnd"/>
+      <w:r>
+        <w:t xml:space="preserve">, get you well adjusted to your life in the Rat Gang.  We've got a </w:t>
       </w:r>
       <w:r>
         <w:t>member stationed inside the</w:t>
       </w:r>
       <w:r>
-        <w:t xml:space="preserve"> James Noone </w:t>
+        <w:t xml:space="preserve"> James </w:t>
+      </w:r>
+      <w:proofErr w:type="spellStart"/>
+      <w:r>
+        <w:t>Noone</w:t>
+      </w:r>
+      <w:proofErr w:type="spellEnd"/>
+      <w:r>
+        <w:t xml:space="preserve"> </w:t>
       </w:r>
       <w:r>
         <w:t>Bar</w:t>
@@ -733,7 +837,7 @@
         <w:t xml:space="preserve">1st Mission - </w:t>
       </w:r>
       <w:r>
-        <w:t>The Warehouse</w:t>
+        <w:t>Overstocked</w:t>
       </w:r>
     </w:p>
     <w:p>
@@ -793,11 +897,7 @@
         <w:t xml:space="preserve">As you can see, the warehouse is fairly small, but they've fortified </w:t>
       </w:r>
       <w:r>
-        <w:t xml:space="preserve">the back entrance, so you'll need to enter from </w:t>
-      </w:r>
-      <w:r>
-        <w:lastRenderedPageBreak/>
-        <w:t>here. *Points to the entrance*  They're not going to be ready for you, but they'll sure as hell be angry once you show up.  Get ready for a fight.</w:t>
+        <w:t>the back entrance, so you'll need to enter from here. *Points to the entrance*  They're not going to be ready for you, but they'll sure as hell be angry once you show up.  Get ready for a fight.</w:t>
       </w:r>
     </w:p>
     <w:p>
@@ -809,6 +909,58 @@
       </w:r>
       <w:r>
         <w:t xml:space="preserve"> 50 exp, 20 copper, a choice of a long-sword, axe, or a club, and a padded chest armor piece.</w:t>
+      </w:r>
+    </w:p>
+    <w:p>
+      <w:pPr>
+        <w:pStyle w:val="NoSpacing"/>
+      </w:pPr>
+    </w:p>
+    <w:p>
+      <w:pPr>
+        <w:pStyle w:val="NoSpacing"/>
+      </w:pPr>
+      <w:r>
+        <w:t xml:space="preserve">2nd Mission - </w:t>
+      </w:r>
+      <w:r>
+        <w:t>More of a Grey Market</w:t>
+      </w:r>
+    </w:p>
+    <w:p>
+      <w:pPr>
+        <w:pStyle w:val="NoSpacing"/>
+      </w:pPr>
+      <w:r>
+        <w:tab/>
+        <w:t>Map/Scene: Street</w:t>
+      </w:r>
+    </w:p>
+    <w:p>
+      <w:pPr>
+        <w:pStyle w:val="NoSpacing"/>
+      </w:pPr>
+      <w:r>
+        <w:t>Debrief:</w:t>
+      </w:r>
+    </w:p>
+    <w:p>
+      <w:pPr>
+        <w:pStyle w:val="NoSpacing"/>
+      </w:pPr>
+    </w:p>
+    <w:p>
+      <w:pPr>
+        <w:pStyle w:val="NoSpacing"/>
+      </w:pPr>
+      <w:r>
+        <w:t>Rewards:</w:t>
+      </w:r>
+      <w:r>
+        <w:t xml:space="preserve">  100 exp, 20 copper, medical supplies</w:t>
+      </w:r>
+      <w:r>
+        <w:t>.</w:t>
       </w:r>
     </w:p>
     <w:p>
@@ -961,8 +1113,13 @@
           <w:numId w:val="1"/>
         </w:numPr>
       </w:pPr>
-      <w:r>
-        <w:t>Cutscene of player taking boxes of weapons and leaving</w:t>
+      <w:proofErr w:type="spellStart"/>
+      <w:r>
+        <w:t>Cutscene</w:t>
+      </w:r>
+      <w:proofErr w:type="spellEnd"/>
+      <w:r>
+        <w:t xml:space="preserve"> of player taking boxes of weapons and leaving</w:t>
       </w:r>
     </w:p>
     <w:p>
@@ -1010,8 +1167,13 @@
         <w:t xml:space="preserve">Purpose: </w:t>
       </w:r>
       <w:r>
-        <w:t>Introduction to Templars</w:t>
-      </w:r>
+        <w:t xml:space="preserve">Introduction to </w:t>
+      </w:r>
+      <w:proofErr w:type="spellStart"/>
+      <w:r>
+        <w:t>Templars</w:t>
+      </w:r>
+      <w:proofErr w:type="spellEnd"/>
     </w:p>
     <w:p>
       <w:pPr>
@@ -1058,6 +1220,7 @@
         </w:numPr>
       </w:pPr>
       <w:r>
+        <w:lastRenderedPageBreak/>
         <w:t>Templar comes onto the map and starts walking towards you all</w:t>
       </w:r>
     </w:p>
@@ -1148,7 +1311,15 @@
         <w:t xml:space="preserve">Purpose: </w:t>
       </w:r>
       <w:r>
-        <w:t>Verify the Templars’ Power</w:t>
+        <w:t xml:space="preserve">Verify the </w:t>
+      </w:r>
+      <w:proofErr w:type="spellStart"/>
+      <w:r>
+        <w:t>Templars</w:t>
+      </w:r>
+      <w:proofErr w:type="spellEnd"/>
+      <w:r>
+        <w:t>’ Power</w:t>
       </w:r>
     </w:p>
     <w:p>
@@ -1247,7 +1418,15 @@
         </w:numPr>
       </w:pPr>
       <w:r>
-        <w:t xml:space="preserve">“Our boss is gonna have your head! </w:t>
+        <w:t xml:space="preserve">“Our boss is </w:t>
+      </w:r>
+      <w:proofErr w:type="spellStart"/>
+      <w:r>
+        <w:t>gonna</w:t>
+      </w:r>
+      <w:proofErr w:type="spellEnd"/>
+      <w:r>
+        <w:t xml:space="preserve"> have your head! </w:t>
       </w:r>
       <w:r>
         <w:t>You won’t stand a chance.”</w:t>
@@ -1298,7 +1477,6 @@
         </w:numPr>
       </w:pPr>
       <w:r>
-        <w:lastRenderedPageBreak/>
         <w:t>“What did you do to my MEN!? I’m going to enjoy making you bleed!”</w:t>
       </w:r>
     </w:p>
@@ -1425,7 +1603,15 @@
         </w:numPr>
       </w:pPr>
       <w:r>
-        <w:t>After completion, remarks are made about how unlucky they are that Templars have been showing up everywhere, but how lucky they are to survive these encounters</w:t>
+        <w:t xml:space="preserve">After completion, remarks are made about how unlucky they are that </w:t>
+      </w:r>
+      <w:proofErr w:type="spellStart"/>
+      <w:r>
+        <w:t>Templars</w:t>
+      </w:r>
+      <w:proofErr w:type="spellEnd"/>
+      <w:r>
+        <w:t xml:space="preserve"> have been showing up everywhere, but how lucky they are to survive these encounters</w:t>
       </w:r>
     </w:p>
     <w:p>
@@ -1542,6 +1728,7 @@
         </w:numPr>
       </w:pPr>
       <w:r>
+        <w:lastRenderedPageBreak/>
         <w:t>Burned, shot in the head, decapitated? Whatever we want the villain’s main weapon to be (gauntlet, incredible gun, scythe?)</w:t>
       </w:r>
     </w:p>
@@ -1737,7 +1924,15 @@
         </w:numPr>
       </w:pPr>
       <w:r>
-        <w:t>“Templars don’t die, they are death”</w:t>
+        <w:t>“</w:t>
+      </w:r>
+      <w:proofErr w:type="spellStart"/>
+      <w:r>
+        <w:t>Templars</w:t>
+      </w:r>
+      <w:proofErr w:type="spellEnd"/>
+      <w:r>
+        <w:t xml:space="preserve"> don’t die, they are death”</w:t>
       </w:r>
     </w:p>
     <w:p>
@@ -1782,7 +1977,6 @@
         </w:numPr>
       </w:pPr>
       <w:r>
-        <w:lastRenderedPageBreak/>
         <w:t xml:space="preserve">Purpose: Introduce the </w:t>
       </w:r>
       <w:r>
@@ -1837,7 +2031,15 @@
         </w:numPr>
       </w:pPr>
       <w:r>
-        <w:t>Kills Templars for medical supplies</w:t>
+        <w:t xml:space="preserve">Kills </w:t>
+      </w:r>
+      <w:proofErr w:type="spellStart"/>
+      <w:r>
+        <w:t>Templars</w:t>
+      </w:r>
+      <w:proofErr w:type="spellEnd"/>
+      <w:r>
+        <w:t xml:space="preserve"> for medical supplies</w:t>
       </w:r>
     </w:p>
     <w:p>

</xml_diff>